<commit_message>
From computer up to lesson 23
</commit_message>
<xml_diff>
--- a/21.docx
+++ b/21.docx
@@ -41,7 +41,7 @@
             <wp:extent cx="2619375" cy="1743075"/>
             <wp:effectExtent l="0" t="0" r="0" b="0"/>
             <wp:wrapSquare wrapText="largest"/>
-            <wp:docPr id="1" name="Image1" descr=""/>
+            <wp:docPr id="1" name="Image1"/>
             <wp:cNvGraphicFramePr>
               <a:graphicFrameLocks xmlns:a="http://schemas.openxmlformats.org/drawingml/2006/main" noChangeAspect="1"/>
             </wp:cNvGraphicFramePr>
@@ -49,7 +49,7 @@
               <a:graphicData uri="http://schemas.openxmlformats.org/drawingml/2006/picture">
                 <pic:pic xmlns:pic="http://schemas.openxmlformats.org/drawingml/2006/picture">
                   <pic:nvPicPr>
-                    <pic:cNvPr id="1" name="Image1" descr=""/>
+                    <pic:cNvPr id="1" name="Image1"/>
                     <pic:cNvPicPr>
                       <a:picLocks noChangeAspect="1" noChangeArrowheads="1"/>
                     </pic:cNvPicPr>
@@ -97,7 +97,6 @@
         <w:ind w:hanging="0" w:left="0" w:right="0"/>
         <w:rPr>
           <w:i/>
-          <w:i/>
           <w:iCs/>
         </w:rPr>
       </w:pPr>
@@ -137,7 +136,6 @@
         <w:ind w:hanging="0" w:left="0" w:right="0"/>
         <w:rPr>
           <w:i/>
-          <w:i/>
           <w:iCs/>
         </w:rPr>
       </w:pPr>
@@ -154,7 +152,6 @@
         <w:spacing w:before="0" w:after="200"/>
         <w:ind w:hanging="0" w:left="0" w:right="0"/>
         <w:rPr>
-          <w:i/>
           <w:i/>
           <w:iCs/>
         </w:rPr>
@@ -176,7 +173,7 @@
             <wp:extent cx="2143125" cy="2143125"/>
             <wp:effectExtent l="0" t="0" r="0" b="0"/>
             <wp:wrapSquare wrapText="largest"/>
-            <wp:docPr id="2" name="Image2" descr=""/>
+            <wp:docPr id="2" name="Image2"/>
             <wp:cNvGraphicFramePr>
               <a:graphicFrameLocks xmlns:a="http://schemas.openxmlformats.org/drawingml/2006/main" noChangeAspect="1"/>
             </wp:cNvGraphicFramePr>
@@ -184,7 +181,7 @@
               <a:graphicData uri="http://schemas.openxmlformats.org/drawingml/2006/picture">
                 <pic:pic xmlns:pic="http://schemas.openxmlformats.org/drawingml/2006/picture">
                   <pic:nvPicPr>
-                    <pic:cNvPr id="2" name="Image2" descr=""/>
+                    <pic:cNvPr id="2" name="Image2"/>
                     <pic:cNvPicPr>
                       <a:picLocks noChangeAspect="1" noChangeArrowheads="1"/>
                     </pic:cNvPicPr>
@@ -229,7 +226,7 @@
             <wp:extent cx="2495550" cy="1838325"/>
             <wp:effectExtent l="0" t="0" r="0" b="0"/>
             <wp:wrapSquare wrapText="largest"/>
-            <wp:docPr id="3" name="Image3" descr=""/>
+            <wp:docPr id="3" name="Image3"/>
             <wp:cNvGraphicFramePr>
               <a:graphicFrameLocks xmlns:a="http://schemas.openxmlformats.org/drawingml/2006/main" noChangeAspect="1"/>
             </wp:cNvGraphicFramePr>
@@ -237,7 +234,7 @@
               <a:graphicData uri="http://schemas.openxmlformats.org/drawingml/2006/picture">
                 <pic:pic xmlns:pic="http://schemas.openxmlformats.org/drawingml/2006/picture">
                   <pic:nvPicPr>
-                    <pic:cNvPr id="3" name="Image3" descr=""/>
+                    <pic:cNvPr id="3" name="Image3"/>
                     <pic:cNvPicPr>
                       <a:picLocks noChangeAspect="1" noChangeArrowheads="1"/>
                     </pic:cNvPicPr>
@@ -279,7 +276,6 @@
         <w:ind w:hanging="0" w:left="0" w:right="0"/>
         <w:rPr>
           <w:i/>
-          <w:i/>
           <w:iCs/>
         </w:rPr>
       </w:pPr>
@@ -300,7 +296,6 @@
         <w:ind w:hanging="0" w:left="0" w:right="0"/>
         <w:rPr>
           <w:i/>
-          <w:i/>
           <w:iCs/>
         </w:rPr>
       </w:pPr>
@@ -318,7 +313,6 @@
         <w:ind w:hanging="0" w:left="0" w:right="0"/>
         <w:rPr>
           <w:i/>
-          <w:i/>
           <w:iCs/>
         </w:rPr>
       </w:pPr>
@@ -337,7 +331,6 @@
         <w:ind w:hanging="0" w:left="0" w:right="0"/>
         <w:rPr>
           <w:i/>
-          <w:i/>
           <w:iCs/>
         </w:rPr>
       </w:pPr>
@@ -355,7 +348,6 @@
         <w:ind w:hanging="0" w:left="0" w:right="0"/>
         <w:rPr>
           <w:i/>
-          <w:i/>
           <w:iCs/>
         </w:rPr>
       </w:pPr>
@@ -477,7 +469,6 @@
           <w:b/>
           <w:bCs/>
           <w:i/>
-          <w:i/>
           <w:iCs/>
         </w:rPr>
       </w:pPr>
@@ -500,7 +491,6 @@
           <w:b/>
           <w:bCs/>
           <w:i/>
-          <w:i/>
           <w:iCs/>
         </w:rPr>
       </w:pPr>
@@ -523,7 +513,6 @@
           <w:b/>
           <w:bCs/>
           <w:i/>
-          <w:i/>
           <w:iCs/>
         </w:rPr>
       </w:pPr>
@@ -546,7 +535,6 @@
           <w:b/>
           <w:bCs/>
           <w:i/>
-          <w:i/>
           <w:iCs/>
         </w:rPr>
       </w:pPr>
@@ -569,7 +557,6 @@
           <w:b/>
           <w:bCs/>
           <w:i/>
-          <w:i/>
           <w:iCs/>
         </w:rPr>
       </w:pPr>
@@ -623,6 +610,578 @@
         <w:pStyle w:val="BodyText"/>
         <w:numPr>
           <w:ilvl w:val="0"/>
+          <w:numId w:val="0"/>
+        </w:numPr>
+        <w:tabs>
+          <w:tab w:val="clear" w:pos="708"/>
+          <w:tab w:val="left" w:pos="0" w:leader="none"/>
+        </w:tabs>
+        <w:spacing w:before="0" w:after="0"/>
+        <w:ind w:hanging="0" w:left="709"/>
+        <w:rPr/>
+      </w:pPr>
+      <w:r>
+        <w:rPr/>
+      </w:r>
+    </w:p>
+    <w:p>
+      <w:pPr>
+        <w:pStyle w:val="BodyText"/>
+        <w:numPr>
+          <w:ilvl w:val="0"/>
+          <w:numId w:val="3"/>
+        </w:numPr>
+        <w:tabs>
+          <w:tab w:val="clear" w:pos="708"/>
+          <w:tab w:val="left" w:pos="0" w:leader="none"/>
+        </w:tabs>
+        <w:ind w:hanging="283" w:left="709"/>
+        <w:rPr/>
+      </w:pPr>
+      <w:r>
+        <w:rPr>
+          <w:rStyle w:val="Strong"/>
+        </w:rPr>
+        <w:t>How old are you?</w:t>
+      </w:r>
+      <w:r>
+        <w:rPr/>
+        <w:t xml:space="preserve"> /haʊ əʊld ɑː juː/— </w:t>
+      </w:r>
+      <w:r>
+        <w:rPr>
+          <w:rStyle w:val="Emphasis"/>
+        </w:rPr>
+        <w:t>Скільки тобі років?</w:t>
+      </w:r>
+      <w:r>
+        <w:rPr/>
+        <w:t xml:space="preserve"> </w:t>
+      </w:r>
+    </w:p>
+    <w:p>
+      <w:pPr>
+        <w:pStyle w:val="BodyText"/>
+        <w:numPr>
+          <w:ilvl w:val="0"/>
+          <w:numId w:val="3"/>
+        </w:numPr>
+        <w:tabs>
+          <w:tab w:val="clear" w:pos="708"/>
+          <w:tab w:val="left" w:pos="0" w:leader="none"/>
+        </w:tabs>
+        <w:ind w:hanging="283" w:left="709"/>
+        <w:rPr/>
+      </w:pPr>
+      <w:r>
+        <w:rPr>
+          <w:rStyle w:val="Strong"/>
+        </w:rPr>
+        <w:t>a year</w:t>
+      </w:r>
+      <w:r>
+        <w:rPr/>
+        <w:t xml:space="preserve"> /ə jɪə/— </w:t>
+      </w:r>
+      <w:r>
+        <w:rPr>
+          <w:rStyle w:val="Emphasis"/>
+        </w:rPr>
+        <w:t>рік</w:t>
+      </w:r>
+      <w:r>
+        <w:rPr/>
+        <w:t xml:space="preserve"> </w:t>
+      </w:r>
+    </w:p>
+    <w:p>
+      <w:pPr>
+        <w:pStyle w:val="BodyText"/>
+        <w:numPr>
+          <w:ilvl w:val="0"/>
+          <w:numId w:val="3"/>
+        </w:numPr>
+        <w:tabs>
+          <w:tab w:val="clear" w:pos="708"/>
+          <w:tab w:val="left" w:pos="0" w:leader="none"/>
+        </w:tabs>
+        <w:ind w:hanging="283" w:left="709"/>
+        <w:rPr/>
+      </w:pPr>
+      <w:r>
+        <w:rPr>
+          <w:rStyle w:val="Strong"/>
+        </w:rPr>
+        <w:t>a monkey</w:t>
+      </w:r>
+      <w:r>
+        <w:rPr/>
+        <w:t xml:space="preserve"> /ə ˈmʌŋki/— </w:t>
+      </w:r>
+      <w:r>
+        <w:rPr>
+          <w:rStyle w:val="Emphasis"/>
+        </w:rPr>
+        <w:t>мавпа</w:t>
+      </w:r>
+      <w:r>
+        <w:rPr/>
+        <w:t xml:space="preserve">  </w:t>
+      </w:r>
+    </w:p>
+    <w:p>
+      <w:pPr>
+        <w:pStyle w:val="BodyText"/>
+        <w:numPr>
+          <w:ilvl w:val="0"/>
+          <w:numId w:val="3"/>
+        </w:numPr>
+        <w:tabs>
+          <w:tab w:val="clear" w:pos="708"/>
+          <w:tab w:val="left" w:pos="0" w:leader="none"/>
+        </w:tabs>
+        <w:ind w:hanging="283" w:left="709"/>
+        <w:rPr/>
+      </w:pPr>
+      <w:r>
+        <w:rPr>
+          <w:rStyle w:val="Strong"/>
+        </w:rPr>
+        <w:t>funny</w:t>
+      </w:r>
+      <w:r>
+        <w:rPr/>
+        <w:t xml:space="preserve"> /ˈfʌni/— </w:t>
+      </w:r>
+      <w:r>
+        <w:rPr>
+          <w:rStyle w:val="Emphasis"/>
+        </w:rPr>
+        <w:t>смішний, кумедний</w:t>
+      </w:r>
+      <w:r>
+        <w:rPr/>
+        <w:t xml:space="preserve"> </w:t>
+      </w:r>
+    </w:p>
+    <w:p>
+      <w:pPr>
+        <w:pStyle w:val="BodyText"/>
+        <w:numPr>
+          <w:ilvl w:val="0"/>
+          <w:numId w:val="3"/>
+        </w:numPr>
+        <w:tabs>
+          <w:tab w:val="clear" w:pos="708"/>
+          <w:tab w:val="left" w:pos="0" w:leader="none"/>
+        </w:tabs>
+        <w:ind w:hanging="283" w:left="709"/>
+        <w:rPr/>
+      </w:pPr>
+      <w:r>
+        <w:rPr>
+          <w:rStyle w:val="Strong"/>
+        </w:rPr>
+        <w:t>Cheetah</w:t>
+      </w:r>
+      <w:r>
+        <w:rPr/>
+        <w:t xml:space="preserve"> /ˈtʃiːtə/— </w:t>
+      </w:r>
+      <w:r>
+        <w:rPr>
+          <w:rStyle w:val="Emphasis"/>
+        </w:rPr>
+        <w:t>Чита</w:t>
+      </w:r>
+      <w:r>
+        <w:rPr/>
+        <w:t xml:space="preserve"> </w:t>
+      </w:r>
+    </w:p>
+    <w:p>
+      <w:pPr>
+        <w:pStyle w:val="BodyText"/>
+        <w:numPr>
+          <w:ilvl w:val="0"/>
+          <w:numId w:val="3"/>
+        </w:numPr>
+        <w:tabs>
+          <w:tab w:val="clear" w:pos="708"/>
+          <w:tab w:val="left" w:pos="0" w:leader="none"/>
+        </w:tabs>
+        <w:ind w:hanging="283" w:left="709"/>
+        <w:rPr/>
+      </w:pPr>
+      <w:r>
+        <w:rPr>
+          <w:rStyle w:val="Strong"/>
+        </w:rPr>
+        <w:t>a donkey</w:t>
+      </w:r>
+      <w:r>
+        <w:rPr/>
+        <w:t xml:space="preserve"> /ə ˈdɒŋki/— </w:t>
+      </w:r>
+      <w:r>
+        <w:rPr>
+          <w:rStyle w:val="Emphasis"/>
+        </w:rPr>
+        <w:t>осел</w:t>
+      </w:r>
+      <w:r>
+        <w:rPr/>
+        <w:t xml:space="preserve"> </w:t>
+      </w:r>
+    </w:p>
+    <w:p>
+      <w:pPr>
+        <w:pStyle w:val="BodyText"/>
+        <w:numPr>
+          <w:ilvl w:val="0"/>
+          <w:numId w:val="3"/>
+        </w:numPr>
+        <w:tabs>
+          <w:tab w:val="clear" w:pos="708"/>
+          <w:tab w:val="left" w:pos="0" w:leader="none"/>
+        </w:tabs>
+        <w:ind w:hanging="283" w:left="709"/>
+        <w:rPr/>
+      </w:pPr>
+      <w:r>
+        <w:rPr>
+          <w:rStyle w:val="Strong"/>
+        </w:rPr>
+        <w:t>Kicky</w:t>
+      </w:r>
+      <w:r>
+        <w:rPr/>
+        <w:t xml:space="preserve"> /ˈkɪki/— </w:t>
+      </w:r>
+      <w:r>
+        <w:rPr>
+          <w:rStyle w:val="Emphasis"/>
+        </w:rPr>
+        <w:t>Кікі</w:t>
+      </w:r>
+      <w:r>
+        <w:rPr/>
+        <w:t xml:space="preserve"> </w:t>
+      </w:r>
+    </w:p>
+    <w:p>
+      <w:pPr>
+        <w:pStyle w:val="BodyText"/>
+        <w:numPr>
+          <w:ilvl w:val="0"/>
+          <w:numId w:val="3"/>
+        </w:numPr>
+        <w:tabs>
+          <w:tab w:val="clear" w:pos="708"/>
+          <w:tab w:val="left" w:pos="0" w:leader="none"/>
+        </w:tabs>
+        <w:ind w:hanging="283" w:left="709"/>
+        <w:rPr/>
+      </w:pPr>
+      <w:r>
+        <w:rPr>
+          <w:rStyle w:val="Strong"/>
+        </w:rPr>
+        <w:t>a back</w:t>
+      </w:r>
+      <w:r>
+        <w:rPr/>
+        <w:t xml:space="preserve"> /ə bæk/— </w:t>
+      </w:r>
+      <w:r>
+        <w:rPr>
+          <w:rStyle w:val="Emphasis"/>
+        </w:rPr>
+        <w:t>спина</w:t>
+      </w:r>
+      <w:r>
+        <w:rPr/>
+        <w:t xml:space="preserve"> </w:t>
+      </w:r>
+    </w:p>
+    <w:p>
+      <w:pPr>
+        <w:pStyle w:val="BodyText"/>
+        <w:numPr>
+          <w:ilvl w:val="0"/>
+          <w:numId w:val="3"/>
+        </w:numPr>
+        <w:tabs>
+          <w:tab w:val="clear" w:pos="708"/>
+          <w:tab w:val="left" w:pos="0" w:leader="none"/>
+        </w:tabs>
+        <w:ind w:hanging="283" w:left="709"/>
+        <w:rPr/>
+      </w:pPr>
+      <w:r>
+        <w:rPr>
+          <w:rStyle w:val="Strong"/>
+        </w:rPr>
+        <w:t>food</w:t>
+      </w:r>
+      <w:r>
+        <w:rPr/>
+        <w:t xml:space="preserve"> /fuːd/— </w:t>
+      </w:r>
+      <w:r>
+        <w:rPr>
+          <w:rStyle w:val="Emphasis"/>
+        </w:rPr>
+        <w:t>їжа</w:t>
+      </w:r>
+      <w:r>
+        <w:rPr/>
+        <w:t xml:space="preserve"> </w:t>
+      </w:r>
+    </w:p>
+    <w:p>
+      <w:pPr>
+        <w:pStyle w:val="BodyText"/>
+        <w:numPr>
+          <w:ilvl w:val="0"/>
+          <w:numId w:val="3"/>
+        </w:numPr>
+        <w:tabs>
+          <w:tab w:val="clear" w:pos="708"/>
+          <w:tab w:val="left" w:pos="0" w:leader="none"/>
+        </w:tabs>
+        <w:ind w:hanging="283" w:left="709"/>
+        <w:rPr/>
+      </w:pPr>
+      <w:r>
+        <w:rPr>
+          <w:rStyle w:val="Strong"/>
+        </w:rPr>
+        <w:t>sign out</w:t>
+      </w:r>
+      <w:r>
+        <w:rPr/>
+        <w:t xml:space="preserve"> /saɪn aʊt/— </w:t>
+      </w:r>
+      <w:r>
+        <w:rPr>
+          <w:rStyle w:val="Emphasis"/>
+        </w:rPr>
+        <w:t>вийти (з акаунта)</w:t>
+      </w:r>
+      <w:r>
+        <w:rPr/>
+        <w:t xml:space="preserve"> </w:t>
+      </w:r>
+    </w:p>
+    <w:p>
+      <w:pPr>
+        <w:pStyle w:val="BodyText"/>
+        <w:numPr>
+          <w:ilvl w:val="0"/>
+          <w:numId w:val="3"/>
+        </w:numPr>
+        <w:tabs>
+          <w:tab w:val="clear" w:pos="708"/>
+          <w:tab w:val="left" w:pos="0" w:leader="none"/>
+        </w:tabs>
+        <w:ind w:hanging="283" w:left="709"/>
+        <w:rPr/>
+      </w:pPr>
+      <w:r>
+        <w:rPr>
+          <w:rStyle w:val="Strong"/>
+        </w:rPr>
+        <w:t>clothes</w:t>
+      </w:r>
+      <w:r>
+        <w:rPr/>
+        <w:t xml:space="preserve"> /kləʊðz/— </w:t>
+      </w:r>
+      <w:r>
+        <w:rPr>
+          <w:rStyle w:val="Emphasis"/>
+        </w:rPr>
+        <w:t>одяг</w:t>
+      </w:r>
+    </w:p>
+    <w:p>
+      <w:pPr>
+        <w:pStyle w:val="BodyText"/>
+        <w:numPr>
+          <w:ilvl w:val="0"/>
+          <w:numId w:val="3"/>
+        </w:numPr>
+        <w:tabs>
+          <w:tab w:val="clear" w:pos="708"/>
+          <w:tab w:val="left" w:pos="0" w:leader="none"/>
+        </w:tabs>
+        <w:ind w:hanging="283" w:left="709"/>
+        <w:rPr/>
+      </w:pPr>
+      <w:r>
+        <w:rPr>
+          <w:rStyle w:val="Strong"/>
+        </w:rPr>
+        <w:t>time</w:t>
+      </w:r>
+      <w:r>
+        <w:rPr/>
+        <w:t xml:space="preserve"> /taɪm/— </w:t>
+      </w:r>
+      <w:r>
+        <w:rPr>
+          <w:rStyle w:val="Emphasis"/>
+        </w:rPr>
+        <w:t>час</w:t>
+      </w:r>
+      <w:r>
+        <w:rPr/>
+        <w:t xml:space="preserve"> </w:t>
+      </w:r>
+    </w:p>
+    <w:p>
+      <w:pPr>
+        <w:pStyle w:val="BodyText"/>
+        <w:tabs>
+          <w:tab w:val="clear" w:pos="708"/>
+          <w:tab w:val="left" w:pos="0" w:leader="none"/>
+        </w:tabs>
+        <w:rPr/>
+      </w:pPr>
+      <w:r>
+        <w:rPr>
+          <w:rStyle w:val="Strong"/>
+        </w:rPr>
+        <w:t>Cheetah is in the tree</w:t>
+      </w:r>
+      <w:r>
+        <w:rPr/>
+        <w:t xml:space="preserve"> /ˈtʃiːtə ɪz ɪn ðə triː/— </w:t>
+      </w:r>
+      <w:r>
+        <w:rPr>
+          <w:rStyle w:val="Emphasis"/>
+        </w:rPr>
+        <w:t>Чита на дереві</w:t>
+      </w:r>
+      <w:r>
+        <w:rPr/>
+        <w:t xml:space="preserve"> </w:t>
+      </w:r>
+    </w:p>
+    <w:p>
+      <w:pPr>
+        <w:pStyle w:val="BodyText"/>
+        <w:numPr>
+          <w:ilvl w:val="0"/>
+          <w:numId w:val="4"/>
+        </w:numPr>
+        <w:tabs>
+          <w:tab w:val="clear" w:pos="708"/>
+          <w:tab w:val="left" w:pos="0" w:leader="none"/>
+        </w:tabs>
+        <w:ind w:hanging="283" w:left="709"/>
+        <w:rPr/>
+      </w:pPr>
+      <w:r>
+        <w:rPr>
+          <w:rStyle w:val="Strong"/>
+        </w:rPr>
+        <w:t>sad</w:t>
+      </w:r>
+      <w:r>
+        <w:rPr/>
+        <w:t xml:space="preserve"> /sæd/— </w:t>
+      </w:r>
+      <w:r>
+        <w:rPr>
+          <w:rStyle w:val="Emphasis"/>
+        </w:rPr>
+        <w:t>сумний</w:t>
+      </w:r>
+      <w:r>
+        <w:rPr/>
+        <w:t xml:space="preserve"> </w:t>
+      </w:r>
+    </w:p>
+    <w:p>
+      <w:pPr>
+        <w:pStyle w:val="BodyText"/>
+        <w:numPr>
+          <w:ilvl w:val="0"/>
+          <w:numId w:val="4"/>
+        </w:numPr>
+        <w:tabs>
+          <w:tab w:val="clear" w:pos="708"/>
+          <w:tab w:val="left" w:pos="0" w:leader="none"/>
+        </w:tabs>
+        <w:ind w:hanging="283" w:left="709"/>
+        <w:rPr/>
+      </w:pPr>
+      <w:r>
+        <w:rPr>
+          <w:rStyle w:val="Strong"/>
+        </w:rPr>
+        <w:t>glad</w:t>
+      </w:r>
+      <w:r>
+        <w:rPr/>
+        <w:t xml:space="preserve"> /ɡlæd/— </w:t>
+      </w:r>
+      <w:r>
+        <w:rPr>
+          <w:rStyle w:val="Emphasis"/>
+        </w:rPr>
+        <w:t>радий</w:t>
+      </w:r>
+      <w:r>
+        <w:rPr/>
+        <w:t xml:space="preserve"> </w:t>
+      </w:r>
+    </w:p>
+    <w:p>
+      <w:pPr>
+        <w:pStyle w:val="BodyText"/>
+        <w:numPr>
+          <w:ilvl w:val="0"/>
+          <w:numId w:val="4"/>
+        </w:numPr>
+        <w:tabs>
+          <w:tab w:val="clear" w:pos="708"/>
+          <w:tab w:val="left" w:pos="0" w:leader="none"/>
+        </w:tabs>
+        <w:ind w:hanging="283" w:left="709"/>
+        <w:rPr>
+          <w:rStyle w:val="Emphasis"/>
+        </w:rPr>
+      </w:pPr>
+      <w:r>
+        <w:rPr>
+          <w:rStyle w:val="Strong"/>
+        </w:rPr>
+        <w:t>add</w:t>
+      </w:r>
+      <w:r>
+        <w:rPr/>
+        <w:t xml:space="preserve"> /æd/— </w:t>
+      </w:r>
+      <w:r>
+        <w:rPr>
+          <w:rStyle w:val="Emphasis"/>
+        </w:rPr>
+        <w:t>додавати</w:t>
+      </w:r>
+      <w:r>
+        <w:rPr/>
+        <w:t xml:space="preserve"> </w:t>
+      </w:r>
+    </w:p>
+    <w:p>
+      <w:pPr>
+        <w:pStyle w:val="BodyText"/>
+        <w:numPr>
+          <w:ilvl w:val="0"/>
           <w:numId w:val="1"/>
         </w:numPr>
         <w:tabs>
@@ -635,397 +1194,6 @@
       </w:pPr>
       <w:r>
         <w:rPr/>
-        <w:t xml:space="preserve">How old are you? — Скільки тобі років? </w:t>
-      </w:r>
-    </w:p>
-    <w:p>
-      <w:pPr>
-        <w:pStyle w:val="BodyText"/>
-        <w:numPr>
-          <w:ilvl w:val="0"/>
-          <w:numId w:val="1"/>
-        </w:numPr>
-        <w:tabs>
-          <w:tab w:val="clear" w:pos="708"/>
-          <w:tab w:val="left" w:pos="0" w:leader="none"/>
-        </w:tabs>
-        <w:spacing w:before="0" w:after="0"/>
-        <w:ind w:hanging="283" w:left="709"/>
-        <w:rPr/>
-      </w:pPr>
-      <w:r>
-        <w:drawing>
-          <wp:anchor behindDoc="0" distT="0" distB="0" distL="0" distR="0" simplePos="0" locked="0" layoutInCell="0" allowOverlap="1" relativeHeight="5">
-            <wp:simplePos x="0" y="0"/>
-            <wp:positionH relativeFrom="column">
-              <wp:posOffset>3722370</wp:posOffset>
-            </wp:positionH>
-            <wp:positionV relativeFrom="paragraph">
-              <wp:posOffset>85725</wp:posOffset>
-            </wp:positionV>
-            <wp:extent cx="2228850" cy="2047875"/>
-            <wp:effectExtent l="0" t="0" r="0" b="0"/>
-            <wp:wrapSquare wrapText="largest"/>
-            <wp:docPr id="4" name="Image4" descr=""/>
-            <wp:cNvGraphicFramePr>
-              <a:graphicFrameLocks xmlns:a="http://schemas.openxmlformats.org/drawingml/2006/main" noChangeAspect="1"/>
-            </wp:cNvGraphicFramePr>
-            <a:graphic xmlns:a="http://schemas.openxmlformats.org/drawingml/2006/main">
-              <a:graphicData uri="http://schemas.openxmlformats.org/drawingml/2006/picture">
-                <pic:pic xmlns:pic="http://schemas.openxmlformats.org/drawingml/2006/picture">
-                  <pic:nvPicPr>
-                    <pic:cNvPr id="4" name="Image4" descr=""/>
-                    <pic:cNvPicPr>
-                      <a:picLocks noChangeAspect="1" noChangeArrowheads="1"/>
-                    </pic:cNvPicPr>
-                  </pic:nvPicPr>
-                  <pic:blipFill>
-                    <a:blip r:embed="rId5"/>
-                    <a:stretch>
-                      <a:fillRect/>
-                    </a:stretch>
-                  </pic:blipFill>
-                  <pic:spPr bwMode="auto">
-                    <a:xfrm>
-                      <a:off x="0" y="0"/>
-                      <a:ext cx="2228850" cy="2047875"/>
-                    </a:xfrm>
-                    <a:prstGeom prst="rect">
-                      <a:avLst/>
-                    </a:prstGeom>
-                    <a:noFill/>
-                  </pic:spPr>
-                </pic:pic>
-              </a:graphicData>
-            </a:graphic>
-          </wp:anchor>
-        </w:drawing>
-      </w:r>
-      <w:r>
-        <w:rPr/>
-        <w:t xml:space="preserve">a year — рік </w:t>
-      </w:r>
-    </w:p>
-    <w:p>
-      <w:pPr>
-        <w:pStyle w:val="BodyText"/>
-        <w:numPr>
-          <w:ilvl w:val="0"/>
-          <w:numId w:val="1"/>
-        </w:numPr>
-        <w:tabs>
-          <w:tab w:val="clear" w:pos="708"/>
-          <w:tab w:val="left" w:pos="0" w:leader="none"/>
-        </w:tabs>
-        <w:spacing w:before="0" w:after="0"/>
-        <w:ind w:hanging="283" w:left="709"/>
-        <w:rPr/>
-      </w:pPr>
-      <w:r>
-        <w:rPr/>
-        <w:t xml:space="preserve">a monkey — мавпа </w:t>
-      </w:r>
-    </w:p>
-    <w:p>
-      <w:pPr>
-        <w:pStyle w:val="BodyText"/>
-        <w:numPr>
-          <w:ilvl w:val="0"/>
-          <w:numId w:val="1"/>
-        </w:numPr>
-        <w:tabs>
-          <w:tab w:val="clear" w:pos="708"/>
-          <w:tab w:val="left" w:pos="0" w:leader="none"/>
-        </w:tabs>
-        <w:spacing w:before="0" w:after="0"/>
-        <w:ind w:hanging="283" w:left="709"/>
-        <w:rPr/>
-      </w:pPr>
-      <w:r>
-        <w:rPr/>
-        <w:t xml:space="preserve">funny — смішний, кумедний </w:t>
-      </w:r>
-    </w:p>
-    <w:p>
-      <w:pPr>
-        <w:pStyle w:val="BodyText"/>
-        <w:numPr>
-          <w:ilvl w:val="0"/>
-          <w:numId w:val="1"/>
-        </w:numPr>
-        <w:tabs>
-          <w:tab w:val="clear" w:pos="708"/>
-          <w:tab w:val="left" w:pos="0" w:leader="none"/>
-        </w:tabs>
-        <w:spacing w:before="0" w:after="0"/>
-        <w:ind w:hanging="283" w:left="709"/>
-        <w:rPr/>
-      </w:pPr>
-      <w:r>
-        <w:rPr/>
-        <w:t xml:space="preserve">Cheetah — Чита </w:t>
-      </w:r>
-    </w:p>
-    <w:p>
-      <w:pPr>
-        <w:pStyle w:val="BodyText"/>
-        <w:numPr>
-          <w:ilvl w:val="0"/>
-          <w:numId w:val="1"/>
-        </w:numPr>
-        <w:tabs>
-          <w:tab w:val="clear" w:pos="708"/>
-          <w:tab w:val="left" w:pos="0" w:leader="none"/>
-        </w:tabs>
-        <w:spacing w:before="0" w:after="0"/>
-        <w:ind w:hanging="283" w:left="709"/>
-        <w:rPr/>
-      </w:pPr>
-      <w:r>
-        <w:rPr/>
-        <w:t xml:space="preserve">a donkey — осел </w:t>
-      </w:r>
-    </w:p>
-    <w:p>
-      <w:pPr>
-        <w:pStyle w:val="BodyText"/>
-        <w:numPr>
-          <w:ilvl w:val="0"/>
-          <w:numId w:val="1"/>
-        </w:numPr>
-        <w:tabs>
-          <w:tab w:val="clear" w:pos="708"/>
-          <w:tab w:val="left" w:pos="0" w:leader="none"/>
-        </w:tabs>
-        <w:spacing w:before="0" w:after="0"/>
-        <w:ind w:hanging="283" w:left="709"/>
-        <w:rPr/>
-      </w:pPr>
-      <w:r>
-        <w:rPr/>
-        <w:t xml:space="preserve">Kicky — Кікі </w:t>
-      </w:r>
-    </w:p>
-    <w:p>
-      <w:pPr>
-        <w:pStyle w:val="BodyText"/>
-        <w:numPr>
-          <w:ilvl w:val="0"/>
-          <w:numId w:val="1"/>
-        </w:numPr>
-        <w:tabs>
-          <w:tab w:val="clear" w:pos="708"/>
-          <w:tab w:val="left" w:pos="0" w:leader="none"/>
-        </w:tabs>
-        <w:ind w:hanging="283" w:left="709"/>
-        <w:rPr/>
-      </w:pPr>
-      <w:r>
-        <w:rPr/>
-        <w:t xml:space="preserve">a back — спина </w:t>
-      </w:r>
-    </w:p>
-    <w:p>
-      <w:pPr>
-        <w:pStyle w:val="BodyText"/>
-        <w:numPr>
-          <w:ilvl w:val="0"/>
-          <w:numId w:val="1"/>
-        </w:numPr>
-        <w:tabs>
-          <w:tab w:val="clear" w:pos="708"/>
-          <w:tab w:val="left" w:pos="0" w:leader="none"/>
-        </w:tabs>
-        <w:ind w:hanging="283" w:left="709"/>
-        <w:rPr/>
-      </w:pPr>
-      <w:r>
-        <w:rPr/>
-        <w:t xml:space="preserve"> </w:t>
-      </w:r>
-      <w:r>
-        <w:rPr/>
-        <w:t>food</w:t>
-      </w:r>
-    </w:p>
-    <w:p>
-      <w:pPr>
-        <w:pStyle w:val="BodyText"/>
-        <w:numPr>
-          <w:ilvl w:val="0"/>
-          <w:numId w:val="1"/>
-        </w:numPr>
-        <w:tabs>
-          <w:tab w:val="clear" w:pos="708"/>
-          <w:tab w:val="left" w:pos="0" w:leader="none"/>
-        </w:tabs>
-        <w:ind w:hanging="283" w:left="709"/>
-        <w:rPr/>
-      </w:pPr>
-      <w:r>
-        <w:rPr/>
-        <w:t xml:space="preserve"> </w:t>
-      </w:r>
-      <w:r>
-        <w:rPr/>
-        <w:t>sign out</w:t>
-      </w:r>
-    </w:p>
-    <w:p>
-      <w:pPr>
-        <w:pStyle w:val="BodyText"/>
-        <w:numPr>
-          <w:ilvl w:val="0"/>
-          <w:numId w:val="1"/>
-        </w:numPr>
-        <w:tabs>
-          <w:tab w:val="clear" w:pos="708"/>
-          <w:tab w:val="left" w:pos="0" w:leader="none"/>
-        </w:tabs>
-        <w:ind w:hanging="283" w:left="709"/>
-        <w:rPr/>
-      </w:pPr>
-      <w:r>
-        <w:rPr/>
-        <w:t xml:space="preserve"> </w:t>
-      </w:r>
-      <w:r>
-        <w:rPr/>
-        <w:t xml:space="preserve">clothes </w:t>
-      </w:r>
-    </w:p>
-    <w:p>
-      <w:pPr>
-        <w:pStyle w:val="BodyText"/>
-        <w:numPr>
-          <w:ilvl w:val="0"/>
-          <w:numId w:val="1"/>
-        </w:numPr>
-        <w:tabs>
-          <w:tab w:val="clear" w:pos="708"/>
-          <w:tab w:val="left" w:pos="0" w:leader="none"/>
-        </w:tabs>
-        <w:ind w:hanging="283" w:left="709"/>
-        <w:rPr/>
-      </w:pPr>
-      <w:r>
-        <w:rPr/>
-        <w:t xml:space="preserve">time                                                </w:t>
-      </w:r>
-      <w:r>
-        <w:rPr>
-          <w:b/>
-          <w:bCs/>
-          <w:i/>
-          <w:iCs/>
-          <w:sz w:val="40"/>
-          <w:szCs w:val="40"/>
-        </w:rPr>
-        <w:t xml:space="preserve"> </w:t>
-      </w:r>
-      <w:r>
-        <w:rPr>
-          <w:b/>
-          <w:bCs/>
-          <w:i/>
-          <w:iCs/>
-          <w:sz w:val="22"/>
-          <w:szCs w:val="22"/>
-        </w:rPr>
-        <w:t xml:space="preserve">                           Cheetah is </w:t>
-      </w:r>
-      <w:r>
-        <w:rPr>
-          <w:b/>
-          <w:bCs/>
-          <w:i/>
-          <w:iCs/>
-          <w:sz w:val="40"/>
-          <w:szCs w:val="40"/>
-        </w:rPr>
-        <w:t xml:space="preserve">in </w:t>
-      </w:r>
-      <w:r>
-        <w:rPr>
-          <w:b/>
-          <w:bCs/>
-          <w:i/>
-          <w:iCs/>
-          <w:sz w:val="22"/>
-          <w:szCs w:val="22"/>
-        </w:rPr>
-        <w:t>the tree</w:t>
-      </w:r>
-    </w:p>
-    <w:p>
-      <w:pPr>
-        <w:pStyle w:val="BodyText"/>
-        <w:numPr>
-          <w:ilvl w:val="0"/>
-          <w:numId w:val="1"/>
-        </w:numPr>
-        <w:tabs>
-          <w:tab w:val="clear" w:pos="708"/>
-          <w:tab w:val="left" w:pos="0" w:leader="none"/>
-        </w:tabs>
-        <w:ind w:hanging="283" w:left="709"/>
-        <w:rPr/>
-      </w:pPr>
-      <w:r>
-        <w:rPr/>
-        <w:t xml:space="preserve"> </w:t>
-      </w:r>
-      <w:r>
-        <w:rPr/>
-        <w:t>sad</w:t>
-      </w:r>
-    </w:p>
-    <w:p>
-      <w:pPr>
-        <w:pStyle w:val="BodyText"/>
-        <w:numPr>
-          <w:ilvl w:val="0"/>
-          <w:numId w:val="1"/>
-        </w:numPr>
-        <w:tabs>
-          <w:tab w:val="clear" w:pos="708"/>
-          <w:tab w:val="left" w:pos="0" w:leader="none"/>
-        </w:tabs>
-        <w:ind w:hanging="283" w:left="709"/>
-        <w:rPr/>
-      </w:pPr>
-      <w:r>
-        <w:rPr/>
-        <w:t xml:space="preserve"> </w:t>
-      </w:r>
-      <w:r>
-        <w:rPr>
-          <w:lang w:val="en-US"/>
-        </w:rPr>
-        <w:t>glad</w:t>
-      </w:r>
-    </w:p>
-    <w:p>
-      <w:pPr>
-        <w:pStyle w:val="BodyText"/>
-        <w:numPr>
-          <w:ilvl w:val="0"/>
-          <w:numId w:val="1"/>
-        </w:numPr>
-        <w:tabs>
-          <w:tab w:val="clear" w:pos="708"/>
-          <w:tab w:val="left" w:pos="0" w:leader="none"/>
-        </w:tabs>
-        <w:ind w:hanging="283" w:left="709"/>
-        <w:rPr/>
-      </w:pPr>
-      <w:r>
-        <w:rPr/>
-        <w:t xml:space="preserve"> </w:t>
-      </w:r>
-      <w:r>
-        <w:rPr/>
-        <w:t>add</w:t>
       </w:r>
     </w:p>
     <w:p>
@@ -1844,6 +2012,244 @@
   <w:abstractNum w:abstractNumId="3">
     <w:lvl w:ilvl="0">
       <w:start w:val="1"/>
+      <w:numFmt w:val="decimal"/>
+      <w:lvlText w:val="%1."/>
+      <w:lvlJc w:val="left"/>
+      <w:pPr>
+        <w:tabs>
+          <w:tab w:val="num" w:pos="709"/>
+        </w:tabs>
+        <w:ind w:left="709" w:hanging="283"/>
+      </w:pPr>
+      <w:rPr/>
+    </w:lvl>
+    <w:lvl w:ilvl="1">
+      <w:start w:val="1"/>
+      <w:numFmt w:val="decimal"/>
+      <w:lvlText w:val="%2."/>
+      <w:lvlJc w:val="left"/>
+      <w:pPr>
+        <w:tabs>
+          <w:tab w:val="num" w:pos="1418"/>
+        </w:tabs>
+        <w:ind w:left="1418" w:hanging="283"/>
+      </w:pPr>
+      <w:rPr/>
+    </w:lvl>
+    <w:lvl w:ilvl="2">
+      <w:start w:val="1"/>
+      <w:numFmt w:val="decimal"/>
+      <w:lvlText w:val="%3."/>
+      <w:lvlJc w:val="left"/>
+      <w:pPr>
+        <w:tabs>
+          <w:tab w:val="num" w:pos="2127"/>
+        </w:tabs>
+        <w:ind w:left="2127" w:hanging="283"/>
+      </w:pPr>
+      <w:rPr/>
+    </w:lvl>
+    <w:lvl w:ilvl="3">
+      <w:start w:val="1"/>
+      <w:numFmt w:val="decimal"/>
+      <w:lvlText w:val="%4."/>
+      <w:lvlJc w:val="left"/>
+      <w:pPr>
+        <w:tabs>
+          <w:tab w:val="num" w:pos="2836"/>
+        </w:tabs>
+        <w:ind w:left="2836" w:hanging="283"/>
+      </w:pPr>
+      <w:rPr/>
+    </w:lvl>
+    <w:lvl w:ilvl="4">
+      <w:start w:val="1"/>
+      <w:numFmt w:val="decimal"/>
+      <w:lvlText w:val="%5."/>
+      <w:lvlJc w:val="left"/>
+      <w:pPr>
+        <w:tabs>
+          <w:tab w:val="num" w:pos="3545"/>
+        </w:tabs>
+        <w:ind w:left="3545" w:hanging="283"/>
+      </w:pPr>
+      <w:rPr/>
+    </w:lvl>
+    <w:lvl w:ilvl="5">
+      <w:start w:val="1"/>
+      <w:numFmt w:val="decimal"/>
+      <w:lvlText w:val="%6."/>
+      <w:lvlJc w:val="left"/>
+      <w:pPr>
+        <w:tabs>
+          <w:tab w:val="num" w:pos="4254"/>
+        </w:tabs>
+        <w:ind w:left="4254" w:hanging="283"/>
+      </w:pPr>
+      <w:rPr/>
+    </w:lvl>
+    <w:lvl w:ilvl="6">
+      <w:start w:val="1"/>
+      <w:numFmt w:val="decimal"/>
+      <w:lvlText w:val="%7."/>
+      <w:lvlJc w:val="left"/>
+      <w:pPr>
+        <w:tabs>
+          <w:tab w:val="num" w:pos="4963"/>
+        </w:tabs>
+        <w:ind w:left="4963" w:hanging="283"/>
+      </w:pPr>
+      <w:rPr/>
+    </w:lvl>
+    <w:lvl w:ilvl="7">
+      <w:start w:val="1"/>
+      <w:numFmt w:val="decimal"/>
+      <w:lvlText w:val="%8."/>
+      <w:lvlJc w:val="left"/>
+      <w:pPr>
+        <w:tabs>
+          <w:tab w:val="num" w:pos="5672"/>
+        </w:tabs>
+        <w:ind w:left="5672" w:hanging="283"/>
+      </w:pPr>
+      <w:rPr/>
+    </w:lvl>
+    <w:lvl w:ilvl="8">
+      <w:start w:val="1"/>
+      <w:numFmt w:val="decimal"/>
+      <w:lvlText w:val="%9."/>
+      <w:lvlJc w:val="left"/>
+      <w:pPr>
+        <w:tabs>
+          <w:tab w:val="num" w:pos="6381"/>
+        </w:tabs>
+        <w:ind w:left="6381" w:hanging="283"/>
+      </w:pPr>
+      <w:rPr/>
+    </w:lvl>
+  </w:abstractNum>
+  <w:abstractNum w:abstractNumId="4">
+    <w:lvl w:ilvl="0">
+      <w:start w:val="13"/>
+      <w:numFmt w:val="decimal"/>
+      <w:lvlText w:val="%1."/>
+      <w:lvlJc w:val="left"/>
+      <w:pPr>
+        <w:tabs>
+          <w:tab w:val="num" w:pos="709"/>
+        </w:tabs>
+        <w:ind w:left="709" w:hanging="283"/>
+      </w:pPr>
+      <w:rPr/>
+    </w:lvl>
+    <w:lvl w:ilvl="1">
+      <w:start w:val="1"/>
+      <w:numFmt w:val="decimal"/>
+      <w:lvlText w:val="%2."/>
+      <w:lvlJc w:val="left"/>
+      <w:pPr>
+        <w:tabs>
+          <w:tab w:val="num" w:pos="1418"/>
+        </w:tabs>
+        <w:ind w:left="1418" w:hanging="283"/>
+      </w:pPr>
+      <w:rPr/>
+    </w:lvl>
+    <w:lvl w:ilvl="2">
+      <w:start w:val="1"/>
+      <w:numFmt w:val="decimal"/>
+      <w:lvlText w:val="%3."/>
+      <w:lvlJc w:val="left"/>
+      <w:pPr>
+        <w:tabs>
+          <w:tab w:val="num" w:pos="2127"/>
+        </w:tabs>
+        <w:ind w:left="2127" w:hanging="283"/>
+      </w:pPr>
+      <w:rPr/>
+    </w:lvl>
+    <w:lvl w:ilvl="3">
+      <w:start w:val="1"/>
+      <w:numFmt w:val="decimal"/>
+      <w:lvlText w:val="%4."/>
+      <w:lvlJc w:val="left"/>
+      <w:pPr>
+        <w:tabs>
+          <w:tab w:val="num" w:pos="2836"/>
+        </w:tabs>
+        <w:ind w:left="2836" w:hanging="283"/>
+      </w:pPr>
+      <w:rPr/>
+    </w:lvl>
+    <w:lvl w:ilvl="4">
+      <w:start w:val="1"/>
+      <w:numFmt w:val="decimal"/>
+      <w:lvlText w:val="%5."/>
+      <w:lvlJc w:val="left"/>
+      <w:pPr>
+        <w:tabs>
+          <w:tab w:val="num" w:pos="3545"/>
+        </w:tabs>
+        <w:ind w:left="3545" w:hanging="283"/>
+      </w:pPr>
+      <w:rPr/>
+    </w:lvl>
+    <w:lvl w:ilvl="5">
+      <w:start w:val="1"/>
+      <w:numFmt w:val="decimal"/>
+      <w:lvlText w:val="%6."/>
+      <w:lvlJc w:val="left"/>
+      <w:pPr>
+        <w:tabs>
+          <w:tab w:val="num" w:pos="4254"/>
+        </w:tabs>
+        <w:ind w:left="4254" w:hanging="283"/>
+      </w:pPr>
+      <w:rPr/>
+    </w:lvl>
+    <w:lvl w:ilvl="6">
+      <w:start w:val="1"/>
+      <w:numFmt w:val="decimal"/>
+      <w:lvlText w:val="%7."/>
+      <w:lvlJc w:val="left"/>
+      <w:pPr>
+        <w:tabs>
+          <w:tab w:val="num" w:pos="4963"/>
+        </w:tabs>
+        <w:ind w:left="4963" w:hanging="283"/>
+      </w:pPr>
+      <w:rPr/>
+    </w:lvl>
+    <w:lvl w:ilvl="7">
+      <w:start w:val="1"/>
+      <w:numFmt w:val="decimal"/>
+      <w:lvlText w:val="%8."/>
+      <w:lvlJc w:val="left"/>
+      <w:pPr>
+        <w:tabs>
+          <w:tab w:val="num" w:pos="5672"/>
+        </w:tabs>
+        <w:ind w:left="5672" w:hanging="283"/>
+      </w:pPr>
+      <w:rPr/>
+    </w:lvl>
+    <w:lvl w:ilvl="8">
+      <w:start w:val="1"/>
+      <w:numFmt w:val="decimal"/>
+      <w:lvlText w:val="%9."/>
+      <w:lvlJc w:val="left"/>
+      <w:pPr>
+        <w:tabs>
+          <w:tab w:val="num" w:pos="6381"/>
+        </w:tabs>
+        <w:ind w:left="6381" w:hanging="283"/>
+      </w:pPr>
+      <w:rPr/>
+    </w:lvl>
+  </w:abstractNum>
+  <w:abstractNum w:abstractNumId="5">
+    <w:lvl w:ilvl="0">
+      <w:start w:val="1"/>
       <w:numFmt w:val="none"/>
       <w:suff w:val="nothing"/>
       <w:lvlText w:val=""/>
@@ -1968,6 +2374,12 @@
   </w:num>
   <w:num w:numId="3">
     <w:abstractNumId w:val="3"/>
+  </w:num>
+  <w:num w:numId="4">
+    <w:abstractNumId w:val="4"/>
+  </w:num>
+  <w:num w:numId="5">
+    <w:abstractNumId w:val="5"/>
   </w:num>
 </w:numbering>
 </file>
@@ -2177,6 +2589,14 @@
     <w:name w:val="Numbering Symbols"/>
     <w:qFormat/>
     <w:rPr/>
+  </w:style>
+  <w:style w:type="character" w:styleId="Emphasis">
+    <w:name w:val="Emphasis"/>
+    <w:qFormat/>
+    <w:rPr>
+      <w:i/>
+      <w:iCs/>
+    </w:rPr>
   </w:style>
   <w:style w:type="paragraph" w:styleId="Heading">
     <w:name w:val="Heading"/>

</xml_diff>